<commit_message>
feat: update database with new data and schema
- add new employee and department
- update employee and department info
- delete employee "kamel mohamed"
- update employee salary
</commit_message>
<xml_diff>
--- a/php/day-11/labThree.docx
+++ b/php/day-11/labThree.docx
@@ -118,13 +118,13 @@
       <w:tblGrid>
         <w:gridCol w:w="976"/>
         <w:gridCol w:w="1190"/>
-        <w:gridCol w:w="936"/>
-        <w:gridCol w:w="1310"/>
+        <w:gridCol w:w="935"/>
+        <w:gridCol w:w="1311"/>
         <w:gridCol w:w="1990"/>
-        <w:gridCol w:w="923"/>
-        <w:gridCol w:w="884"/>
+        <w:gridCol w:w="922"/>
+        <w:gridCol w:w="885"/>
         <w:gridCol w:w="1272"/>
-        <w:gridCol w:w="938"/>
+        <w:gridCol w:w="937"/>
       </w:tblGrid>
       <w:tr>
         <w:trPr/>
@@ -184,7 +184,7 @@
         </w:tc>
         <w:tc>
           <w:tcPr>
-            <w:tcW w:w="936" w:type="dxa"/>
+            <w:tcW w:w="935" w:type="dxa"/>
             <w:tcBorders>
               <w:top w:val="single" w:sz="4" w:space="0" w:color="000000"/>
               <w:start w:val="single" w:sz="4" w:space="0" w:color="000000"/>
@@ -211,7 +211,7 @@
         </w:tc>
         <w:tc>
           <w:tcPr>
-            <w:tcW w:w="1310" w:type="dxa"/>
+            <w:tcW w:w="1311" w:type="dxa"/>
             <w:tcBorders>
               <w:top w:val="single" w:sz="4" w:space="0" w:color="000000"/>
               <w:start w:val="single" w:sz="4" w:space="0" w:color="000000"/>
@@ -265,7 +265,7 @@
         </w:tc>
         <w:tc>
           <w:tcPr>
-            <w:tcW w:w="923" w:type="dxa"/>
+            <w:tcW w:w="922" w:type="dxa"/>
             <w:tcBorders>
               <w:top w:val="single" w:sz="4" w:space="0" w:color="000000"/>
               <w:start w:val="single" w:sz="4" w:space="0" w:color="000000"/>
@@ -292,7 +292,7 @@
         </w:tc>
         <w:tc>
           <w:tcPr>
-            <w:tcW w:w="884" w:type="dxa"/>
+            <w:tcW w:w="885" w:type="dxa"/>
             <w:tcBorders>
               <w:top w:val="single" w:sz="4" w:space="0" w:color="000000"/>
               <w:start w:val="single" w:sz="4" w:space="0" w:color="000000"/>
@@ -346,7 +346,7 @@
         </w:tc>
         <w:tc>
           <w:tcPr>
-            <w:tcW w:w="938" w:type="dxa"/>
+            <w:tcW w:w="937" w:type="dxa"/>
             <w:tcBorders>
               <w:top w:val="single" w:sz="4" w:space="0" w:color="000000"/>
               <w:start w:val="single" w:sz="4" w:space="0" w:color="000000"/>
@@ -391,7 +391,7 @@
             </w:pPr>
             <w:r>
               <w:rPr/>
-              <w:t xml:space="preserve">Ahmed </w:t>
+              <w:t>Ahmed</w:t>
             </w:r>
           </w:p>
         </w:tc>
@@ -418,7 +418,7 @@
         </w:tc>
         <w:tc>
           <w:tcPr>
-            <w:tcW w:w="936" w:type="dxa"/>
+            <w:tcW w:w="935" w:type="dxa"/>
             <w:tcBorders>
               <w:top w:val="single" w:sz="4" w:space="0" w:color="000000"/>
               <w:start w:val="single" w:sz="4" w:space="0" w:color="000000"/>
@@ -439,7 +439,7 @@
         </w:tc>
         <w:tc>
           <w:tcPr>
-            <w:tcW w:w="1310" w:type="dxa"/>
+            <w:tcW w:w="1311" w:type="dxa"/>
             <w:tcBorders>
               <w:top w:val="single" w:sz="4" w:space="0" w:color="000000"/>
               <w:start w:val="single" w:sz="4" w:space="0" w:color="000000"/>
@@ -481,7 +481,7 @@
         </w:tc>
         <w:tc>
           <w:tcPr>
-            <w:tcW w:w="923" w:type="dxa"/>
+            <w:tcW w:w="922" w:type="dxa"/>
             <w:tcBorders>
               <w:top w:val="single" w:sz="4" w:space="0" w:color="000000"/>
               <w:start w:val="single" w:sz="4" w:space="0" w:color="000000"/>
@@ -502,7 +502,7 @@
         </w:tc>
         <w:tc>
           <w:tcPr>
-            <w:tcW w:w="884" w:type="dxa"/>
+            <w:tcW w:w="885" w:type="dxa"/>
             <w:tcBorders>
               <w:top w:val="single" w:sz="4" w:space="0" w:color="000000"/>
               <w:start w:val="single" w:sz="4" w:space="0" w:color="000000"/>
@@ -544,7 +544,7 @@
         </w:tc>
         <w:tc>
           <w:tcPr>
-            <w:tcW w:w="938" w:type="dxa"/>
+            <w:tcW w:w="937" w:type="dxa"/>
             <w:tcBorders>
               <w:top w:val="single" w:sz="4" w:space="0" w:color="000000"/>
               <w:start w:val="single" w:sz="4" w:space="0" w:color="000000"/>
@@ -583,7 +583,7 @@
             </w:pPr>
             <w:r>
               <w:rPr/>
-              <w:t xml:space="preserve">Kamel </w:t>
+              <w:t>Kamel</w:t>
             </w:r>
           </w:p>
         </w:tc>
@@ -610,7 +610,7 @@
         </w:tc>
         <w:tc>
           <w:tcPr>
-            <w:tcW w:w="936" w:type="dxa"/>
+            <w:tcW w:w="935" w:type="dxa"/>
             <w:tcBorders>
               <w:top w:val="single" w:sz="4" w:space="0" w:color="000000"/>
               <w:start w:val="single" w:sz="4" w:space="0" w:color="000000"/>
@@ -631,7 +631,7 @@
         </w:tc>
         <w:tc>
           <w:tcPr>
-            <w:tcW w:w="1310" w:type="dxa"/>
+            <w:tcW w:w="1311" w:type="dxa"/>
             <w:tcBorders>
               <w:top w:val="single" w:sz="4" w:space="0" w:color="000000"/>
               <w:start w:val="single" w:sz="4" w:space="0" w:color="000000"/>
@@ -677,7 +677,7 @@
         </w:tc>
         <w:tc>
           <w:tcPr>
-            <w:tcW w:w="923" w:type="dxa"/>
+            <w:tcW w:w="922" w:type="dxa"/>
             <w:tcBorders>
               <w:top w:val="single" w:sz="4" w:space="0" w:color="000000"/>
               <w:start w:val="single" w:sz="4" w:space="0" w:color="000000"/>
@@ -702,7 +702,7 @@
         </w:tc>
         <w:tc>
           <w:tcPr>
-            <w:tcW w:w="884" w:type="dxa"/>
+            <w:tcW w:w="885" w:type="dxa"/>
             <w:tcBorders>
               <w:top w:val="single" w:sz="4" w:space="0" w:color="000000"/>
               <w:start w:val="single" w:sz="4" w:space="0" w:color="000000"/>
@@ -752,7 +752,7 @@
         </w:tc>
         <w:tc>
           <w:tcPr>
-            <w:tcW w:w="938" w:type="dxa"/>
+            <w:tcW w:w="937" w:type="dxa"/>
             <w:tcBorders>
               <w:top w:val="single" w:sz="4" w:space="0" w:color="000000"/>
               <w:start w:val="single" w:sz="4" w:space="0" w:color="000000"/>
@@ -799,7 +799,7 @@
               <w:rPr>
                 <w:lang w:val="es-ES"/>
               </w:rPr>
-              <w:t xml:space="preserve">Hanaa </w:t>
+              <w:t>Hanaa</w:t>
             </w:r>
           </w:p>
         </w:tc>
@@ -830,7 +830,7 @@
         </w:tc>
         <w:tc>
           <w:tcPr>
-            <w:tcW w:w="936" w:type="dxa"/>
+            <w:tcW w:w="935" w:type="dxa"/>
             <w:tcBorders>
               <w:top w:val="single" w:sz="4" w:space="0" w:color="000000"/>
               <w:start w:val="single" w:sz="4" w:space="0" w:color="000000"/>
@@ -855,7 +855,7 @@
         </w:tc>
         <w:tc>
           <w:tcPr>
-            <w:tcW w:w="1310" w:type="dxa"/>
+            <w:tcW w:w="1311" w:type="dxa"/>
             <w:tcBorders>
               <w:top w:val="single" w:sz="4" w:space="0" w:color="000000"/>
               <w:start w:val="single" w:sz="4" w:space="0" w:color="000000"/>
@@ -901,7 +901,7 @@
         </w:tc>
         <w:tc>
           <w:tcPr>
-            <w:tcW w:w="923" w:type="dxa"/>
+            <w:tcW w:w="922" w:type="dxa"/>
             <w:tcBorders>
               <w:top w:val="single" w:sz="4" w:space="0" w:color="000000"/>
               <w:start w:val="single" w:sz="4" w:space="0" w:color="000000"/>
@@ -926,7 +926,7 @@
         </w:tc>
         <w:tc>
           <w:tcPr>
-            <w:tcW w:w="884" w:type="dxa"/>
+            <w:tcW w:w="885" w:type="dxa"/>
             <w:tcBorders>
               <w:top w:val="single" w:sz="4" w:space="0" w:color="000000"/>
               <w:start w:val="single" w:sz="4" w:space="0" w:color="000000"/>
@@ -974,7 +974,7 @@
         </w:tc>
         <w:tc>
           <w:tcPr>
-            <w:tcW w:w="938" w:type="dxa"/>
+            <w:tcW w:w="937" w:type="dxa"/>
             <w:tcBorders>
               <w:top w:val="single" w:sz="4" w:space="0" w:color="000000"/>
               <w:start w:val="single" w:sz="4" w:space="0" w:color="000000"/>
@@ -1021,7 +1021,7 @@
               <w:rPr>
                 <w:lang w:val="es-ES"/>
               </w:rPr>
-              <w:t xml:space="preserve">Amr </w:t>
+              <w:t>Amr</w:t>
             </w:r>
           </w:p>
         </w:tc>
@@ -1052,7 +1052,7 @@
         </w:tc>
         <w:tc>
           <w:tcPr>
-            <w:tcW w:w="936" w:type="dxa"/>
+            <w:tcW w:w="935" w:type="dxa"/>
             <w:tcBorders>
               <w:top w:val="single" w:sz="4" w:space="0" w:color="000000"/>
               <w:start w:val="single" w:sz="4" w:space="0" w:color="000000"/>
@@ -1077,7 +1077,7 @@
         </w:tc>
         <w:tc>
           <w:tcPr>
-            <w:tcW w:w="1310" w:type="dxa"/>
+            <w:tcW w:w="1311" w:type="dxa"/>
             <w:tcBorders>
               <w:top w:val="single" w:sz="4" w:space="0" w:color="000000"/>
               <w:start w:val="single" w:sz="4" w:space="0" w:color="000000"/>
@@ -1127,7 +1127,7 @@
         </w:tc>
         <w:tc>
           <w:tcPr>
-            <w:tcW w:w="923" w:type="dxa"/>
+            <w:tcW w:w="922" w:type="dxa"/>
             <w:tcBorders>
               <w:top w:val="single" w:sz="4" w:space="0" w:color="000000"/>
               <w:start w:val="single" w:sz="4" w:space="0" w:color="000000"/>
@@ -1152,7 +1152,7 @@
         </w:tc>
         <w:tc>
           <w:tcPr>
-            <w:tcW w:w="884" w:type="dxa"/>
+            <w:tcW w:w="885" w:type="dxa"/>
             <w:tcBorders>
               <w:top w:val="single" w:sz="4" w:space="0" w:color="000000"/>
               <w:start w:val="single" w:sz="4" w:space="0" w:color="000000"/>
@@ -1202,7 +1202,7 @@
         </w:tc>
         <w:tc>
           <w:tcPr>
-            <w:tcW w:w="938" w:type="dxa"/>
+            <w:tcW w:w="937" w:type="dxa"/>
             <w:tcBorders>
               <w:top w:val="single" w:sz="4" w:space="0" w:color="000000"/>
               <w:start w:val="single" w:sz="4" w:space="0" w:color="000000"/>
@@ -1249,7 +1249,7 @@
               <w:rPr>
                 <w:lang w:val="es-ES"/>
               </w:rPr>
-              <w:t xml:space="preserve">Noha </w:t>
+              <w:t>Noha</w:t>
             </w:r>
           </w:p>
         </w:tc>
@@ -1280,7 +1280,7 @@
         </w:tc>
         <w:tc>
           <w:tcPr>
-            <w:tcW w:w="936" w:type="dxa"/>
+            <w:tcW w:w="935" w:type="dxa"/>
             <w:tcBorders>
               <w:top w:val="single" w:sz="4" w:space="0" w:color="000000"/>
               <w:start w:val="single" w:sz="4" w:space="0" w:color="000000"/>
@@ -1305,7 +1305,7 @@
         </w:tc>
         <w:tc>
           <w:tcPr>
-            <w:tcW w:w="1310" w:type="dxa"/>
+            <w:tcW w:w="1311" w:type="dxa"/>
             <w:tcBorders>
               <w:top w:val="single" w:sz="4" w:space="0" w:color="000000"/>
               <w:start w:val="single" w:sz="4" w:space="0" w:color="000000"/>
@@ -1355,7 +1355,7 @@
         </w:tc>
         <w:tc>
           <w:tcPr>
-            <w:tcW w:w="923" w:type="dxa"/>
+            <w:tcW w:w="922" w:type="dxa"/>
             <w:tcBorders>
               <w:top w:val="single" w:sz="4" w:space="0" w:color="000000"/>
               <w:start w:val="single" w:sz="4" w:space="0" w:color="000000"/>
@@ -1380,7 +1380,7 @@
         </w:tc>
         <w:tc>
           <w:tcPr>
-            <w:tcW w:w="884" w:type="dxa"/>
+            <w:tcW w:w="885" w:type="dxa"/>
             <w:tcBorders>
               <w:top w:val="single" w:sz="4" w:space="0" w:color="000000"/>
               <w:start w:val="single" w:sz="4" w:space="0" w:color="000000"/>
@@ -1430,7 +1430,7 @@
         </w:tc>
         <w:tc>
           <w:tcPr>
-            <w:tcW w:w="938" w:type="dxa"/>
+            <w:tcW w:w="937" w:type="dxa"/>
             <w:tcBorders>
               <w:top w:val="single" w:sz="4" w:space="0" w:color="000000"/>
               <w:start w:val="single" w:sz="4" w:space="0" w:color="000000"/>
@@ -1508,7 +1508,7 @@
         </w:tc>
         <w:tc>
           <w:tcPr>
-            <w:tcW w:w="936" w:type="dxa"/>
+            <w:tcW w:w="935" w:type="dxa"/>
             <w:tcBorders>
               <w:top w:val="single" w:sz="4" w:space="0" w:color="000000"/>
               <w:start w:val="single" w:sz="4" w:space="0" w:color="000000"/>
@@ -1533,7 +1533,7 @@
         </w:tc>
         <w:tc>
           <w:tcPr>
-            <w:tcW w:w="1310" w:type="dxa"/>
+            <w:tcW w:w="1311" w:type="dxa"/>
             <w:tcBorders>
               <w:top w:val="single" w:sz="4" w:space="0" w:color="000000"/>
               <w:start w:val="single" w:sz="4" w:space="0" w:color="000000"/>
@@ -1583,7 +1583,7 @@
         </w:tc>
         <w:tc>
           <w:tcPr>
-            <w:tcW w:w="923" w:type="dxa"/>
+            <w:tcW w:w="922" w:type="dxa"/>
             <w:tcBorders>
               <w:top w:val="single" w:sz="4" w:space="0" w:color="000000"/>
               <w:start w:val="single" w:sz="4" w:space="0" w:color="000000"/>
@@ -1608,7 +1608,7 @@
         </w:tc>
         <w:tc>
           <w:tcPr>
-            <w:tcW w:w="884" w:type="dxa"/>
+            <w:tcW w:w="885" w:type="dxa"/>
             <w:tcBorders>
               <w:top w:val="single" w:sz="4" w:space="0" w:color="000000"/>
               <w:start w:val="single" w:sz="4" w:space="0" w:color="000000"/>
@@ -1658,7 +1658,7 @@
         </w:tc>
         <w:tc>
           <w:tcPr>
-            <w:tcW w:w="938" w:type="dxa"/>
+            <w:tcW w:w="937" w:type="dxa"/>
             <w:tcBorders>
               <w:top w:val="single" w:sz="4" w:space="0" w:color="000000"/>
               <w:start w:val="single" w:sz="4" w:space="0" w:color="000000"/>
@@ -1705,7 +1705,7 @@
               <w:rPr>
                 <w:lang w:val="es-ES"/>
               </w:rPr>
-              <w:t xml:space="preserve">Mariam </w:t>
+              <w:t>Mariam</w:t>
             </w:r>
           </w:p>
         </w:tc>
@@ -1736,7 +1736,7 @@
         </w:tc>
         <w:tc>
           <w:tcPr>
-            <w:tcW w:w="936" w:type="dxa"/>
+            <w:tcW w:w="935" w:type="dxa"/>
             <w:tcBorders>
               <w:top w:val="single" w:sz="4" w:space="0" w:color="000000"/>
               <w:start w:val="single" w:sz="4" w:space="0" w:color="000000"/>
@@ -1761,7 +1761,7 @@
         </w:tc>
         <w:tc>
           <w:tcPr>
-            <w:tcW w:w="1310" w:type="dxa"/>
+            <w:tcW w:w="1311" w:type="dxa"/>
             <w:tcBorders>
               <w:top w:val="single" w:sz="4" w:space="0" w:color="000000"/>
               <w:start w:val="single" w:sz="4" w:space="0" w:color="000000"/>
@@ -1807,7 +1807,7 @@
         </w:tc>
         <w:tc>
           <w:tcPr>
-            <w:tcW w:w="923" w:type="dxa"/>
+            <w:tcW w:w="922" w:type="dxa"/>
             <w:tcBorders>
               <w:top w:val="single" w:sz="4" w:space="0" w:color="000000"/>
               <w:start w:val="single" w:sz="4" w:space="0" w:color="000000"/>
@@ -1828,7 +1828,7 @@
         </w:tc>
         <w:tc>
           <w:tcPr>
-            <w:tcW w:w="884" w:type="dxa"/>
+            <w:tcW w:w="885" w:type="dxa"/>
             <w:tcBorders>
               <w:top w:val="single" w:sz="4" w:space="0" w:color="000000"/>
               <w:start w:val="single" w:sz="4" w:space="0" w:color="000000"/>
@@ -1874,7 +1874,7 @@
         </w:tc>
         <w:tc>
           <w:tcPr>
-            <w:tcW w:w="938" w:type="dxa"/>
+            <w:tcW w:w="937" w:type="dxa"/>
             <w:tcBorders>
               <w:top w:val="single" w:sz="4" w:space="0" w:color="000000"/>
               <w:start w:val="single" w:sz="4" w:space="0" w:color="000000"/>
@@ -1913,7 +1913,7 @@
             </w:pPr>
             <w:r>
               <w:rPr/>
-              <w:t xml:space="preserve">Maged </w:t>
+              <w:t>Maged</w:t>
             </w:r>
           </w:p>
         </w:tc>
@@ -1940,7 +1940,7 @@
         </w:tc>
         <w:tc>
           <w:tcPr>
-            <w:tcW w:w="936" w:type="dxa"/>
+            <w:tcW w:w="935" w:type="dxa"/>
             <w:tcBorders>
               <w:top w:val="single" w:sz="4" w:space="0" w:color="000000"/>
               <w:start w:val="single" w:sz="4" w:space="0" w:color="000000"/>
@@ -1961,7 +1961,7 @@
         </w:tc>
         <w:tc>
           <w:tcPr>
-            <w:tcW w:w="1310" w:type="dxa"/>
+            <w:tcW w:w="1311" w:type="dxa"/>
             <w:tcBorders>
               <w:top w:val="single" w:sz="4" w:space="0" w:color="000000"/>
               <w:start w:val="single" w:sz="4" w:space="0" w:color="000000"/>
@@ -2003,7 +2003,7 @@
         </w:tc>
         <w:tc>
           <w:tcPr>
-            <w:tcW w:w="923" w:type="dxa"/>
+            <w:tcW w:w="922" w:type="dxa"/>
             <w:tcBorders>
               <w:top w:val="single" w:sz="4" w:space="0" w:color="000000"/>
               <w:start w:val="single" w:sz="4" w:space="0" w:color="000000"/>
@@ -2024,7 +2024,7 @@
         </w:tc>
         <w:tc>
           <w:tcPr>
-            <w:tcW w:w="884" w:type="dxa"/>
+            <w:tcW w:w="885" w:type="dxa"/>
             <w:tcBorders>
               <w:top w:val="single" w:sz="4" w:space="0" w:color="000000"/>
               <w:start w:val="single" w:sz="4" w:space="0" w:color="000000"/>
@@ -2070,7 +2070,7 @@
         </w:tc>
         <w:tc>
           <w:tcPr>
-            <w:tcW w:w="938" w:type="dxa"/>
+            <w:tcW w:w="937" w:type="dxa"/>
             <w:tcBorders>
               <w:top w:val="single" w:sz="4" w:space="0" w:color="000000"/>
               <w:start w:val="single" w:sz="4" w:space="0" w:color="000000"/>
@@ -2137,7 +2137,7 @@
         <w:gridCol w:w="2214"/>
         <w:gridCol w:w="2214"/>
         <w:gridCol w:w="2214"/>
-        <w:gridCol w:w="2214"/>
+        <w:gridCol w:w="2213"/>
       </w:tblGrid>
       <w:tr>
         <w:trPr>
@@ -2223,7 +2223,7 @@
         </w:tc>
         <w:tc>
           <w:tcPr>
-            <w:tcW w:w="2214" w:type="dxa"/>
+            <w:tcW w:w="2213" w:type="dxa"/>
             <w:tcBorders>
               <w:top w:val="single" w:sz="4" w:space="0" w:color="000000"/>
               <w:start w:val="single" w:sz="4" w:space="0" w:color="000000"/>
@@ -2313,7 +2313,7 @@
         </w:tc>
         <w:tc>
           <w:tcPr>
-            <w:tcW w:w="2214" w:type="dxa"/>
+            <w:tcW w:w="2213" w:type="dxa"/>
             <w:tcBorders>
               <w:top w:val="single" w:sz="4" w:space="0" w:color="000000"/>
               <w:start w:val="single" w:sz="4" w:space="0" w:color="000000"/>
@@ -2404,7 +2404,7 @@
         </w:tc>
         <w:tc>
           <w:tcPr>
-            <w:tcW w:w="2214" w:type="dxa"/>
+            <w:tcW w:w="2213" w:type="dxa"/>
             <w:tcBorders>
               <w:top w:val="single" w:sz="4" w:space="0" w:color="000000"/>
               <w:start w:val="single" w:sz="4" w:space="0" w:color="000000"/>
@@ -2493,7 +2493,7 @@
         </w:tc>
         <w:tc>
           <w:tcPr>
-            <w:tcW w:w="2214" w:type="dxa"/>
+            <w:tcW w:w="2213" w:type="dxa"/>
             <w:tcBorders>
               <w:top w:val="single" w:sz="4" w:space="0" w:color="000000"/>
               <w:start w:val="single" w:sz="4" w:space="0" w:color="000000"/>
@@ -2529,6 +2529,7 @@
     <w:p>
       <w:pPr>
         <w:pStyle w:val="Normal"/>
+        <w:spacing w:before="0" w:after="0"/>
         <w:rPr/>
       </w:pPr>
       <w:r>
@@ -3832,10 +3833,10 @@
       </w:tblPr>
       <w:tblGrid>
         <w:gridCol w:w="1841"/>
-        <w:gridCol w:w="1785"/>
-        <w:gridCol w:w="1961"/>
-        <w:gridCol w:w="1616"/>
-        <w:gridCol w:w="1653"/>
+        <w:gridCol w:w="1784"/>
+        <w:gridCol w:w="1962"/>
+        <w:gridCol w:w="1615"/>
+        <w:gridCol w:w="1654"/>
       </w:tblGrid>
       <w:tr>
         <w:trPr/>
@@ -3868,7 +3869,7 @@
         </w:tc>
         <w:tc>
           <w:tcPr>
-            <w:tcW w:w="1785" w:type="dxa"/>
+            <w:tcW w:w="1784" w:type="dxa"/>
             <w:tcBorders>
               <w:top w:val="single" w:sz="4" w:space="0" w:color="000000"/>
               <w:start w:val="single" w:sz="4" w:space="0" w:color="000000"/>
@@ -3895,7 +3896,7 @@
         </w:tc>
         <w:tc>
           <w:tcPr>
-            <w:tcW w:w="1961" w:type="dxa"/>
+            <w:tcW w:w="1962" w:type="dxa"/>
             <w:tcBorders>
               <w:top w:val="single" w:sz="4" w:space="0" w:color="000000"/>
               <w:start w:val="single" w:sz="4" w:space="0" w:color="000000"/>
@@ -3922,7 +3923,7 @@
         </w:tc>
         <w:tc>
           <w:tcPr>
-            <w:tcW w:w="1616" w:type="dxa"/>
+            <w:tcW w:w="1615" w:type="dxa"/>
             <w:tcBorders>
               <w:top w:val="single" w:sz="4" w:space="0" w:color="000000"/>
               <w:start w:val="single" w:sz="4" w:space="0" w:color="000000"/>
@@ -3949,7 +3950,7 @@
         </w:tc>
         <w:tc>
           <w:tcPr>
-            <w:tcW w:w="1653" w:type="dxa"/>
+            <w:tcW w:w="1654" w:type="dxa"/>
             <w:tcBorders>
               <w:top w:val="single" w:sz="4" w:space="0" w:color="000000"/>
               <w:start w:val="single" w:sz="4" w:space="0" w:color="000000"/>
@@ -4000,7 +4001,7 @@
         </w:tc>
         <w:tc>
           <w:tcPr>
-            <w:tcW w:w="1785" w:type="dxa"/>
+            <w:tcW w:w="1784" w:type="dxa"/>
             <w:tcBorders>
               <w:top w:val="single" w:sz="4" w:space="0" w:color="000000"/>
               <w:start w:val="single" w:sz="4" w:space="0" w:color="000000"/>
@@ -4021,7 +4022,7 @@
         </w:tc>
         <w:tc>
           <w:tcPr>
-            <w:tcW w:w="1961" w:type="dxa"/>
+            <w:tcW w:w="1962" w:type="dxa"/>
             <w:tcBorders>
               <w:top w:val="single" w:sz="4" w:space="0" w:color="000000"/>
               <w:start w:val="single" w:sz="4" w:space="0" w:color="000000"/>
@@ -4042,7 +4043,7 @@
         </w:tc>
         <w:tc>
           <w:tcPr>
-            <w:tcW w:w="1616" w:type="dxa"/>
+            <w:tcW w:w="1615" w:type="dxa"/>
             <w:tcBorders>
               <w:top w:val="single" w:sz="4" w:space="0" w:color="000000"/>
               <w:start w:val="single" w:sz="4" w:space="0" w:color="000000"/>
@@ -4063,7 +4064,7 @@
         </w:tc>
         <w:tc>
           <w:tcPr>
-            <w:tcW w:w="1653" w:type="dxa"/>
+            <w:tcW w:w="1654" w:type="dxa"/>
             <w:tcBorders>
               <w:top w:val="single" w:sz="4" w:space="0" w:color="000000"/>
               <w:start w:val="single" w:sz="4" w:space="0" w:color="000000"/>
@@ -4108,7 +4109,7 @@
         </w:tc>
         <w:tc>
           <w:tcPr>
-            <w:tcW w:w="1785" w:type="dxa"/>
+            <w:tcW w:w="1784" w:type="dxa"/>
             <w:tcBorders>
               <w:top w:val="single" w:sz="4" w:space="0" w:color="000000"/>
               <w:start w:val="single" w:sz="4" w:space="0" w:color="000000"/>
@@ -4129,7 +4130,7 @@
         </w:tc>
         <w:tc>
           <w:tcPr>
-            <w:tcW w:w="1961" w:type="dxa"/>
+            <w:tcW w:w="1962" w:type="dxa"/>
             <w:tcBorders>
               <w:top w:val="single" w:sz="4" w:space="0" w:color="000000"/>
               <w:start w:val="single" w:sz="4" w:space="0" w:color="000000"/>
@@ -4160,7 +4161,7 @@
         </w:tc>
         <w:tc>
           <w:tcPr>
-            <w:tcW w:w="1616" w:type="dxa"/>
+            <w:tcW w:w="1615" w:type="dxa"/>
             <w:tcBorders>
               <w:top w:val="single" w:sz="4" w:space="0" w:color="000000"/>
               <w:start w:val="single" w:sz="4" w:space="0" w:color="000000"/>
@@ -4181,7 +4182,7 @@
         </w:tc>
         <w:tc>
           <w:tcPr>
-            <w:tcW w:w="1653" w:type="dxa"/>
+            <w:tcW w:w="1654" w:type="dxa"/>
             <w:tcBorders>
               <w:top w:val="single" w:sz="4" w:space="0" w:color="000000"/>
               <w:start w:val="single" w:sz="4" w:space="0" w:color="000000"/>
@@ -4226,7 +4227,7 @@
         </w:tc>
         <w:tc>
           <w:tcPr>
-            <w:tcW w:w="1785" w:type="dxa"/>
+            <w:tcW w:w="1784" w:type="dxa"/>
             <w:tcBorders>
               <w:top w:val="single" w:sz="4" w:space="0" w:color="000000"/>
               <w:start w:val="single" w:sz="4" w:space="0" w:color="000000"/>
@@ -4247,7 +4248,7 @@
         </w:tc>
         <w:tc>
           <w:tcPr>
-            <w:tcW w:w="1961" w:type="dxa"/>
+            <w:tcW w:w="1962" w:type="dxa"/>
             <w:tcBorders>
               <w:top w:val="single" w:sz="4" w:space="0" w:color="000000"/>
               <w:start w:val="single" w:sz="4" w:space="0" w:color="000000"/>
@@ -4268,7 +4269,7 @@
         </w:tc>
         <w:tc>
           <w:tcPr>
-            <w:tcW w:w="1616" w:type="dxa"/>
+            <w:tcW w:w="1615" w:type="dxa"/>
             <w:tcBorders>
               <w:top w:val="single" w:sz="4" w:space="0" w:color="000000"/>
               <w:start w:val="single" w:sz="4" w:space="0" w:color="000000"/>
@@ -4289,7 +4290,7 @@
         </w:tc>
         <w:tc>
           <w:tcPr>
-            <w:tcW w:w="1653" w:type="dxa"/>
+            <w:tcW w:w="1654" w:type="dxa"/>
             <w:tcBorders>
               <w:top w:val="single" w:sz="4" w:space="0" w:color="000000"/>
               <w:start w:val="single" w:sz="4" w:space="0" w:color="000000"/>
@@ -4334,7 +4335,7 @@
         </w:tc>
         <w:tc>
           <w:tcPr>
-            <w:tcW w:w="1785" w:type="dxa"/>
+            <w:tcW w:w="1784" w:type="dxa"/>
             <w:tcBorders>
               <w:top w:val="single" w:sz="4" w:space="0" w:color="000000"/>
               <w:start w:val="single" w:sz="4" w:space="0" w:color="000000"/>
@@ -4355,7 +4356,7 @@
         </w:tc>
         <w:tc>
           <w:tcPr>
-            <w:tcW w:w="1961" w:type="dxa"/>
+            <w:tcW w:w="1962" w:type="dxa"/>
             <w:tcBorders>
               <w:top w:val="single" w:sz="4" w:space="0" w:color="000000"/>
               <w:start w:val="single" w:sz="4" w:space="0" w:color="000000"/>
@@ -4376,7 +4377,7 @@
         </w:tc>
         <w:tc>
           <w:tcPr>
-            <w:tcW w:w="1616" w:type="dxa"/>
+            <w:tcW w:w="1615" w:type="dxa"/>
             <w:tcBorders>
               <w:top w:val="single" w:sz="4" w:space="0" w:color="000000"/>
               <w:start w:val="single" w:sz="4" w:space="0" w:color="000000"/>
@@ -4397,7 +4398,7 @@
         </w:tc>
         <w:tc>
           <w:tcPr>
-            <w:tcW w:w="1653" w:type="dxa"/>
+            <w:tcW w:w="1654" w:type="dxa"/>
             <w:tcBorders>
               <w:top w:val="single" w:sz="4" w:space="0" w:color="000000"/>
               <w:start w:val="single" w:sz="4" w:space="0" w:color="000000"/>
@@ -4442,7 +4443,7 @@
         </w:tc>
         <w:tc>
           <w:tcPr>
-            <w:tcW w:w="1785" w:type="dxa"/>
+            <w:tcW w:w="1784" w:type="dxa"/>
             <w:tcBorders>
               <w:top w:val="single" w:sz="4" w:space="0" w:color="000000"/>
               <w:start w:val="single" w:sz="4" w:space="0" w:color="000000"/>
@@ -4463,7 +4464,7 @@
         </w:tc>
         <w:tc>
           <w:tcPr>
-            <w:tcW w:w="1961" w:type="dxa"/>
+            <w:tcW w:w="1962" w:type="dxa"/>
             <w:tcBorders>
               <w:top w:val="single" w:sz="4" w:space="0" w:color="000000"/>
               <w:start w:val="single" w:sz="4" w:space="0" w:color="000000"/>
@@ -4484,7 +4485,7 @@
         </w:tc>
         <w:tc>
           <w:tcPr>
-            <w:tcW w:w="1616" w:type="dxa"/>
+            <w:tcW w:w="1615" w:type="dxa"/>
             <w:tcBorders>
               <w:top w:val="single" w:sz="4" w:space="0" w:color="000000"/>
               <w:start w:val="single" w:sz="4" w:space="0" w:color="000000"/>
@@ -4505,7 +4506,7 @@
         </w:tc>
         <w:tc>
           <w:tcPr>
-            <w:tcW w:w="1653" w:type="dxa"/>
+            <w:tcW w:w="1654" w:type="dxa"/>
             <w:tcBorders>
               <w:top w:val="single" w:sz="4" w:space="0" w:color="000000"/>
               <w:start w:val="single" w:sz="4" w:space="0" w:color="000000"/>
@@ -4550,7 +4551,7 @@
         </w:tc>
         <w:tc>
           <w:tcPr>
-            <w:tcW w:w="1785" w:type="dxa"/>
+            <w:tcW w:w="1784" w:type="dxa"/>
             <w:tcBorders>
               <w:top w:val="single" w:sz="4" w:space="0" w:color="000000"/>
               <w:start w:val="single" w:sz="4" w:space="0" w:color="000000"/>
@@ -4571,7 +4572,7 @@
         </w:tc>
         <w:tc>
           <w:tcPr>
-            <w:tcW w:w="1961" w:type="dxa"/>
+            <w:tcW w:w="1962" w:type="dxa"/>
             <w:tcBorders>
               <w:top w:val="single" w:sz="4" w:space="0" w:color="000000"/>
               <w:start w:val="single" w:sz="4" w:space="0" w:color="000000"/>
@@ -4592,7 +4593,7 @@
         </w:tc>
         <w:tc>
           <w:tcPr>
-            <w:tcW w:w="1616" w:type="dxa"/>
+            <w:tcW w:w="1615" w:type="dxa"/>
             <w:tcBorders>
               <w:top w:val="single" w:sz="4" w:space="0" w:color="000000"/>
               <w:start w:val="single" w:sz="4" w:space="0" w:color="000000"/>
@@ -4613,7 +4614,7 @@
         </w:tc>
         <w:tc>
           <w:tcPr>
-            <w:tcW w:w="1653" w:type="dxa"/>
+            <w:tcW w:w="1654" w:type="dxa"/>
             <w:tcBorders>
               <w:top w:val="single" w:sz="4" w:space="0" w:color="000000"/>
               <w:start w:val="single" w:sz="4" w:space="0" w:color="000000"/>
@@ -4658,7 +4659,7 @@
         </w:tc>
         <w:tc>
           <w:tcPr>
-            <w:tcW w:w="1785" w:type="dxa"/>
+            <w:tcW w:w="1784" w:type="dxa"/>
             <w:tcBorders>
               <w:top w:val="single" w:sz="4" w:space="0" w:color="000000"/>
               <w:start w:val="single" w:sz="4" w:space="0" w:color="000000"/>
@@ -4679,7 +4680,7 @@
         </w:tc>
         <w:tc>
           <w:tcPr>
-            <w:tcW w:w="1961" w:type="dxa"/>
+            <w:tcW w:w="1962" w:type="dxa"/>
             <w:tcBorders>
               <w:top w:val="single" w:sz="4" w:space="0" w:color="000000"/>
               <w:start w:val="single" w:sz="4" w:space="0" w:color="000000"/>
@@ -4700,7 +4701,7 @@
         </w:tc>
         <w:tc>
           <w:tcPr>
-            <w:tcW w:w="1616" w:type="dxa"/>
+            <w:tcW w:w="1615" w:type="dxa"/>
             <w:tcBorders>
               <w:top w:val="single" w:sz="4" w:space="0" w:color="000000"/>
               <w:start w:val="single" w:sz="4" w:space="0" w:color="000000"/>
@@ -4721,7 +4722,7 @@
         </w:tc>
         <w:tc>
           <w:tcPr>
-            <w:tcW w:w="1653" w:type="dxa"/>
+            <w:tcW w:w="1654" w:type="dxa"/>
             <w:tcBorders>
               <w:top w:val="single" w:sz="4" w:space="0" w:color="000000"/>
               <w:start w:val="single" w:sz="4" w:space="0" w:color="000000"/>
@@ -4775,16 +4776,16 @@
         </w:tblCellMar>
       </w:tblPr>
       <w:tblGrid>
-        <w:gridCol w:w="1745"/>
+        <w:gridCol w:w="1744"/>
         <w:gridCol w:w="2003"/>
-        <w:gridCol w:w="990"/>
-        <w:gridCol w:w="1310"/>
+        <w:gridCol w:w="991"/>
+        <w:gridCol w:w="1309"/>
       </w:tblGrid>
       <w:tr>
         <w:trPr/>
         <w:tc>
           <w:tcPr>
-            <w:tcW w:w="1745" w:type="dxa"/>
+            <w:tcW w:w="1744" w:type="dxa"/>
             <w:tcBorders>
               <w:top w:val="single" w:sz="4" w:space="0" w:color="000000"/>
               <w:start w:val="single" w:sz="4" w:space="0" w:color="000000"/>
@@ -4838,7 +4839,7 @@
         </w:tc>
         <w:tc>
           <w:tcPr>
-            <w:tcW w:w="990" w:type="dxa"/>
+            <w:tcW w:w="991" w:type="dxa"/>
             <w:tcBorders>
               <w:top w:val="single" w:sz="4" w:space="0" w:color="000000"/>
               <w:start w:val="single" w:sz="4" w:space="0" w:color="000000"/>
@@ -4865,7 +4866,7 @@
         </w:tc>
         <w:tc>
           <w:tcPr>
-            <w:tcW w:w="1310" w:type="dxa"/>
+            <w:tcW w:w="1309" w:type="dxa"/>
             <w:tcBorders>
               <w:top w:val="single" w:sz="4" w:space="0" w:color="000000"/>
               <w:start w:val="single" w:sz="4" w:space="0" w:color="000000"/>
@@ -4895,7 +4896,7 @@
         <w:trPr/>
         <w:tc>
           <w:tcPr>
-            <w:tcW w:w="1745" w:type="dxa"/>
+            <w:tcW w:w="1744" w:type="dxa"/>
             <w:tcBorders>
               <w:top w:val="single" w:sz="4" w:space="0" w:color="000000"/>
               <w:start w:val="single" w:sz="4" w:space="0" w:color="000000"/>
@@ -4937,7 +4938,7 @@
         </w:tc>
         <w:tc>
           <w:tcPr>
-            <w:tcW w:w="990" w:type="dxa"/>
+            <w:tcW w:w="991" w:type="dxa"/>
             <w:tcBorders>
               <w:top w:val="single" w:sz="4" w:space="0" w:color="000000"/>
               <w:start w:val="single" w:sz="4" w:space="0" w:color="000000"/>
@@ -4958,7 +4959,7 @@
         </w:tc>
         <w:tc>
           <w:tcPr>
-            <w:tcW w:w="1310" w:type="dxa"/>
+            <w:tcW w:w="1309" w:type="dxa"/>
             <w:tcBorders>
               <w:top w:val="single" w:sz="4" w:space="0" w:color="000000"/>
               <w:start w:val="single" w:sz="4" w:space="0" w:color="000000"/>
@@ -4982,7 +4983,7 @@
         <w:trPr/>
         <w:tc>
           <w:tcPr>
-            <w:tcW w:w="1745" w:type="dxa"/>
+            <w:tcW w:w="1744" w:type="dxa"/>
             <w:tcBorders>
               <w:top w:val="single" w:sz="4" w:space="0" w:color="000000"/>
               <w:start w:val="single" w:sz="4" w:space="0" w:color="000000"/>
@@ -5024,7 +5025,7 @@
         </w:tc>
         <w:tc>
           <w:tcPr>
-            <w:tcW w:w="990" w:type="dxa"/>
+            <w:tcW w:w="991" w:type="dxa"/>
             <w:tcBorders>
               <w:top w:val="single" w:sz="4" w:space="0" w:color="000000"/>
               <w:start w:val="single" w:sz="4" w:space="0" w:color="000000"/>
@@ -5045,7 +5046,7 @@
         </w:tc>
         <w:tc>
           <w:tcPr>
-            <w:tcW w:w="1310" w:type="dxa"/>
+            <w:tcW w:w="1309" w:type="dxa"/>
             <w:tcBorders>
               <w:top w:val="single" w:sz="4" w:space="0" w:color="000000"/>
               <w:start w:val="single" w:sz="4" w:space="0" w:color="000000"/>
@@ -5069,7 +5070,7 @@
         <w:trPr/>
         <w:tc>
           <w:tcPr>
-            <w:tcW w:w="1745" w:type="dxa"/>
+            <w:tcW w:w="1744" w:type="dxa"/>
             <w:tcBorders>
               <w:top w:val="single" w:sz="4" w:space="0" w:color="000000"/>
               <w:start w:val="single" w:sz="4" w:space="0" w:color="000000"/>
@@ -5111,7 +5112,7 @@
         </w:tc>
         <w:tc>
           <w:tcPr>
-            <w:tcW w:w="990" w:type="dxa"/>
+            <w:tcW w:w="991" w:type="dxa"/>
             <w:tcBorders>
               <w:top w:val="single" w:sz="4" w:space="0" w:color="000000"/>
               <w:start w:val="single" w:sz="4" w:space="0" w:color="000000"/>
@@ -5132,7 +5133,7 @@
         </w:tc>
         <w:tc>
           <w:tcPr>
-            <w:tcW w:w="1310" w:type="dxa"/>
+            <w:tcW w:w="1309" w:type="dxa"/>
             <w:tcBorders>
               <w:top w:val="single" w:sz="4" w:space="0" w:color="000000"/>
               <w:start w:val="single" w:sz="4" w:space="0" w:color="000000"/>
@@ -5156,7 +5157,7 @@
         <w:trPr/>
         <w:tc>
           <w:tcPr>
-            <w:tcW w:w="1745" w:type="dxa"/>
+            <w:tcW w:w="1744" w:type="dxa"/>
             <w:tcBorders>
               <w:top w:val="single" w:sz="4" w:space="0" w:color="000000"/>
               <w:start w:val="single" w:sz="4" w:space="0" w:color="000000"/>
@@ -5202,7 +5203,7 @@
         </w:tc>
         <w:tc>
           <w:tcPr>
-            <w:tcW w:w="990" w:type="dxa"/>
+            <w:tcW w:w="991" w:type="dxa"/>
             <w:tcBorders>
               <w:top w:val="single" w:sz="4" w:space="0" w:color="000000"/>
               <w:start w:val="single" w:sz="4" w:space="0" w:color="000000"/>
@@ -5223,7 +5224,7 @@
         </w:tc>
         <w:tc>
           <w:tcPr>
-            <w:tcW w:w="1310" w:type="dxa"/>
+            <w:tcW w:w="1309" w:type="dxa"/>
             <w:tcBorders>
               <w:top w:val="single" w:sz="4" w:space="0" w:color="000000"/>
               <w:start w:val="single" w:sz="4" w:space="0" w:color="000000"/>
@@ -5247,7 +5248,7 @@
         <w:trPr/>
         <w:tc>
           <w:tcPr>
-            <w:tcW w:w="1745" w:type="dxa"/>
+            <w:tcW w:w="1744" w:type="dxa"/>
             <w:tcBorders>
               <w:top w:val="single" w:sz="4" w:space="0" w:color="000000"/>
               <w:start w:val="single" w:sz="4" w:space="0" w:color="000000"/>
@@ -5293,7 +5294,7 @@
         </w:tc>
         <w:tc>
           <w:tcPr>
-            <w:tcW w:w="990" w:type="dxa"/>
+            <w:tcW w:w="991" w:type="dxa"/>
             <w:tcBorders>
               <w:top w:val="single" w:sz="4" w:space="0" w:color="000000"/>
               <w:start w:val="single" w:sz="4" w:space="0" w:color="000000"/>
@@ -5314,7 +5315,7 @@
         </w:tc>
         <w:tc>
           <w:tcPr>
-            <w:tcW w:w="1310" w:type="dxa"/>
+            <w:tcW w:w="1309" w:type="dxa"/>
             <w:tcBorders>
               <w:top w:val="single" w:sz="4" w:space="0" w:color="000000"/>
               <w:start w:val="single" w:sz="4" w:space="0" w:color="000000"/>
@@ -5338,7 +5339,7 @@
         <w:trPr/>
         <w:tc>
           <w:tcPr>
-            <w:tcW w:w="1745" w:type="dxa"/>
+            <w:tcW w:w="1744" w:type="dxa"/>
             <w:tcBorders>
               <w:top w:val="single" w:sz="4" w:space="0" w:color="000000"/>
               <w:start w:val="single" w:sz="4" w:space="0" w:color="000000"/>
@@ -5384,7 +5385,7 @@
         </w:tc>
         <w:tc>
           <w:tcPr>
-            <w:tcW w:w="990" w:type="dxa"/>
+            <w:tcW w:w="991" w:type="dxa"/>
             <w:tcBorders>
               <w:top w:val="single" w:sz="4" w:space="0" w:color="000000"/>
               <w:start w:val="single" w:sz="4" w:space="0" w:color="000000"/>
@@ -5405,7 +5406,7 @@
         </w:tc>
         <w:tc>
           <w:tcPr>
-            <w:tcW w:w="1310" w:type="dxa"/>
+            <w:tcW w:w="1309" w:type="dxa"/>
             <w:tcBorders>
               <w:top w:val="single" w:sz="4" w:space="0" w:color="000000"/>
               <w:start w:val="single" w:sz="4" w:space="0" w:color="000000"/>
@@ -5429,7 +5430,7 @@
         <w:trPr/>
         <w:tc>
           <w:tcPr>
-            <w:tcW w:w="1745" w:type="dxa"/>
+            <w:tcW w:w="1744" w:type="dxa"/>
             <w:tcBorders>
               <w:top w:val="single" w:sz="4" w:space="0" w:color="000000"/>
               <w:start w:val="single" w:sz="4" w:space="0" w:color="000000"/>
@@ -5469,13 +5470,13 @@
             </w:pPr>
             <w:r>
               <w:rPr/>
-              <w:t xml:space="preserve">Sara Edward </w:t>
-            </w:r>
-          </w:p>
-        </w:tc>
-        <w:tc>
-          <w:tcPr>
-            <w:tcW w:w="990" w:type="dxa"/>
+              <w:t>Sara Edward</w:t>
+            </w:r>
+          </w:p>
+        </w:tc>
+        <w:tc>
+          <w:tcPr>
+            <w:tcW w:w="991" w:type="dxa"/>
             <w:tcBorders>
               <w:top w:val="single" w:sz="4" w:space="0" w:color="000000"/>
               <w:start w:val="single" w:sz="4" w:space="0" w:color="000000"/>
@@ -5496,7 +5497,7 @@
         </w:tc>
         <w:tc>
           <w:tcPr>
-            <w:tcW w:w="1310" w:type="dxa"/>
+            <w:tcW w:w="1309" w:type="dxa"/>
             <w:tcBorders>
               <w:top w:val="single" w:sz="4" w:space="0" w:color="000000"/>
               <w:start w:val="single" w:sz="4" w:space="0" w:color="000000"/>
@@ -5520,7 +5521,7 @@
         <w:trPr/>
         <w:tc>
           <w:tcPr>
-            <w:tcW w:w="1745" w:type="dxa"/>
+            <w:tcW w:w="1744" w:type="dxa"/>
             <w:tcBorders>
               <w:top w:val="single" w:sz="4" w:space="0" w:color="000000"/>
               <w:start w:val="single" w:sz="4" w:space="0" w:color="000000"/>
@@ -5566,7 +5567,7 @@
         </w:tc>
         <w:tc>
           <w:tcPr>
-            <w:tcW w:w="990" w:type="dxa"/>
+            <w:tcW w:w="991" w:type="dxa"/>
             <w:tcBorders>
               <w:top w:val="single" w:sz="4" w:space="0" w:color="000000"/>
               <w:start w:val="single" w:sz="4" w:space="0" w:color="000000"/>
@@ -5587,7 +5588,7 @@
         </w:tc>
         <w:tc>
           <w:tcPr>
-            <w:tcW w:w="1310" w:type="dxa"/>
+            <w:tcW w:w="1309" w:type="dxa"/>
             <w:tcBorders>
               <w:top w:val="single" w:sz="4" w:space="0" w:color="000000"/>
               <w:start w:val="single" w:sz="4" w:space="0" w:color="000000"/>
@@ -5623,6 +5624,7 @@
     <w:p>
       <w:pPr>
         <w:pStyle w:val="Normal"/>
+        <w:spacing w:before="0" w:after="0"/>
         <w:ind w:start="360" w:end="0"/>
         <w:rPr>
           <w:b/>
@@ -5876,10 +5878,15 @@
           <w:ilvl w:val="0"/>
           <w:numId w:val="1"/>
         </w:numPr>
-        <w:rPr/>
+        <w:rPr>
+          <w:highlight w:val="none"/>
+          <w:shd w:fill="90EE90" w:val="clear"/>
+        </w:rPr>
       </w:pPr>
       <w:r>
-        <w:rPr/>
+        <w:rPr>
+          <w:shd w:fill="90EE90" w:val="clear"/>
+        </w:rPr>
         <w:t>Display the Department id, name and id and the name of its manager.</w:t>
       </w:r>
     </w:p>
@@ -5890,10 +5897,15 @@
           <w:ilvl w:val="0"/>
           <w:numId w:val="1"/>
         </w:numPr>
-        <w:rPr/>
+        <w:rPr>
+          <w:highlight w:val="none"/>
+          <w:shd w:fill="90EE90" w:val="clear"/>
+        </w:rPr>
       </w:pPr>
       <w:r>
-        <w:rPr/>
+        <w:rPr>
+          <w:shd w:fill="90EE90" w:val="clear"/>
+        </w:rPr>
         <w:t>Display the name of the departments and the name of the projects under its control.</w:t>
       </w:r>
     </w:p>
@@ -5904,10 +5916,15 @@
           <w:ilvl w:val="0"/>
           <w:numId w:val="1"/>
         </w:numPr>
-        <w:rPr/>
+        <w:rPr>
+          <w:highlight w:val="none"/>
+          <w:shd w:fill="90EE90" w:val="clear"/>
+        </w:rPr>
       </w:pPr>
       <w:r>
-        <w:rPr/>
+        <w:rPr>
+          <w:shd w:fill="90EE90" w:val="clear"/>
+        </w:rPr>
         <w:t>Display the full data about all the dependence associated with the name of the employee they depend on him/her.</w:t>
       </w:r>
     </w:p>
@@ -5918,10 +5935,15 @@
           <w:ilvl w:val="0"/>
           <w:numId w:val="1"/>
         </w:numPr>
-        <w:rPr/>
+        <w:rPr>
+          <w:highlight w:val="none"/>
+          <w:shd w:fill="90EE90" w:val="clear"/>
+        </w:rPr>
       </w:pPr>
       <w:r>
-        <w:rPr/>
+        <w:rPr>
+          <w:shd w:fill="90EE90" w:val="clear"/>
+        </w:rPr>
         <w:t xml:space="preserve">Display </w:t>
       </w:r>
     </w:p>
@@ -5932,14 +5954,21 @@
           <w:ilvl w:val="1"/>
           <w:numId w:val="1"/>
         </w:numPr>
-        <w:rPr/>
+        <w:rPr>
+          <w:highlight w:val="none"/>
+          <w:shd w:fill="90EE90" w:val="clear"/>
+        </w:rPr>
       </w:pPr>
       <w:r>
-        <w:rPr/>
+        <w:rPr>
+          <w:shd w:fill="90EE90" w:val="clear"/>
+        </w:rPr>
         <w:t xml:space="preserve"> </w:t>
       </w:r>
       <w:r>
-        <w:rPr/>
+        <w:rPr>
+          <w:shd w:fill="90EE90" w:val="clear"/>
+        </w:rPr>
         <w:t>The name and the gender of the dependence that's gender is Female and depending on Female Employee.</w:t>
       </w:r>
     </w:p>
@@ -5950,14 +5979,21 @@
           <w:ilvl w:val="1"/>
           <w:numId w:val="1"/>
         </w:numPr>
-        <w:rPr/>
+        <w:rPr>
+          <w:highlight w:val="none"/>
+          <w:shd w:fill="90EE90" w:val="clear"/>
+        </w:rPr>
       </w:pPr>
       <w:r>
-        <w:rPr/>
+        <w:rPr>
+          <w:shd w:fill="90EE90" w:val="clear"/>
+        </w:rPr>
         <w:t xml:space="preserve"> </w:t>
       </w:r>
       <w:r>
-        <w:rPr/>
+        <w:rPr>
+          <w:shd w:fill="90EE90" w:val="clear"/>
+        </w:rPr>
         <w:t>And the male dependence that depends on Male Employee.</w:t>
       </w:r>
     </w:p>
@@ -6077,12 +6113,13 @@
           <w:numId w:val="1"/>
         </w:numPr>
         <w:rPr>
-          <w:highlight w:val="cyan"/>
+          <w:highlight w:val="none"/>
+          <w:shd w:fill="90EE90" w:val="clear"/>
         </w:rPr>
       </w:pPr>
       <w:r>
         <w:rPr>
-          <w:highlight w:val="cyan"/>
+          <w:shd w:fill="90EE90" w:val="clear"/>
         </w:rPr>
         <w:t>Retrieve the names of all employees in department 10 who works more than or equal 10 hours on "AL Rabwah" project.</w:t>
       </w:r>
@@ -6094,10 +6131,15 @@
           <w:ilvl w:val="0"/>
           <w:numId w:val="1"/>
         </w:numPr>
-        <w:rPr/>
+        <w:rPr>
+          <w:highlight w:val="none"/>
+          <w:shd w:fill="90EE90" w:val="clear"/>
+        </w:rPr>
       </w:pPr>
       <w:r>
-        <w:rPr/>
+        <w:rPr>
+          <w:shd w:fill="90EE90" w:val="clear"/>
+        </w:rPr>
         <w:t>Find the names of the employees who directly supervised with Kamel Mohamed.</w:t>
       </w:r>
     </w:p>
@@ -6108,10 +6150,15 @@
           <w:ilvl w:val="0"/>
           <w:numId w:val="1"/>
         </w:numPr>
-        <w:rPr/>
+        <w:rPr>
+          <w:highlight w:val="none"/>
+          <w:shd w:fill="90EE90" w:val="clear"/>
+        </w:rPr>
       </w:pPr>
       <w:r>
-        <w:rPr/>
+        <w:rPr>
+          <w:shd w:fill="90EE90" w:val="clear"/>
+        </w:rPr>
         <w:t>For each project, list the project name and the total hours (for all employees) spent on that project.</w:t>
       </w:r>
     </w:p>
@@ -6123,12 +6170,13 @@
           <w:numId w:val="1"/>
         </w:numPr>
         <w:rPr>
-          <w:highlight w:val="cyan"/>
+          <w:highlight w:val="none"/>
+          <w:shd w:fill="90EE90" w:val="clear"/>
         </w:rPr>
       </w:pPr>
       <w:r>
         <w:rPr>
-          <w:highlight w:val="cyan"/>
+          <w:shd w:fill="90EE90" w:val="clear"/>
         </w:rPr>
         <w:t>Retrieve the names of all employees who work in every project sorted.</w:t>
       </w:r>
@@ -6183,12 +6231,13 @@
           <w:numId w:val="1"/>
         </w:numPr>
         <w:rPr>
-          <w:highlight w:val="green"/>
+          <w:highlight w:val="none"/>
+          <w:shd w:fill="90EE90" w:val="clear"/>
         </w:rPr>
       </w:pPr>
       <w:r>
         <w:rPr>
-          <w:highlight w:val="green"/>
+          <w:shd w:fill="90EE90" w:val="clear"/>
         </w:rPr>
         <w:t>List the name of all managers who have no dependents.</w:t>
       </w:r>
@@ -6201,12 +6250,13 @@
           <w:numId w:val="1"/>
         </w:numPr>
         <w:rPr>
-          <w:highlight w:val="cyan"/>
+          <w:highlight w:val="none"/>
+          <w:shd w:fill="90EE90" w:val="clear"/>
         </w:rPr>
       </w:pPr>
       <w:r>
         <w:rPr>
-          <w:highlight w:val="cyan"/>
+          <w:shd w:fill="90EE90" w:val="clear"/>
         </w:rPr>
         <w:t>Retrieve a list of employees and the projects they are working on ordered by department and within each department, ordered alphabetically by last name, first name.</w:t>
       </w:r>
@@ -6219,12 +6269,13 @@
           <w:numId w:val="1"/>
         </w:numPr>
         <w:rPr>
-          <w:highlight w:val="cyan"/>
+          <w:highlight w:val="none"/>
+          <w:shd w:fill="90EE90" w:val="clear"/>
         </w:rPr>
       </w:pPr>
       <w:r>
         <w:rPr>
-          <w:highlight w:val="cyan"/>
+          <w:shd w:fill="90EE90" w:val="clear"/>
         </w:rPr>
         <w:t>For each project located in Cairo City, find the project number, project name the controlling department name, the department manager last name, address and birthdate.</w:t>
       </w:r>
@@ -6563,6 +6614,7 @@
         </w:tabs>
         <w:ind w:start="1080" w:hanging="360"/>
       </w:pPr>
+      <w:rPr/>
     </w:lvl>
     <w:lvl w:ilvl="1">
       <w:start w:val="1"/>
@@ -6575,6 +6627,7 @@
         </w:tabs>
         <w:ind w:start="1800" w:hanging="360"/>
       </w:pPr>
+      <w:rPr/>
     </w:lvl>
     <w:lvl w:ilvl="2">
       <w:start w:val="1"/>
@@ -6587,6 +6640,7 @@
         </w:tabs>
         <w:ind w:start="2520" w:hanging="180"/>
       </w:pPr>
+      <w:rPr/>
     </w:lvl>
     <w:lvl w:ilvl="3">
       <w:start w:val="1"/>
@@ -6599,6 +6653,7 @@
         </w:tabs>
         <w:ind w:start="3240" w:hanging="360"/>
       </w:pPr>
+      <w:rPr/>
     </w:lvl>
     <w:lvl w:ilvl="4">
       <w:start w:val="1"/>
@@ -6611,6 +6666,7 @@
         </w:tabs>
         <w:ind w:start="3960" w:hanging="360"/>
       </w:pPr>
+      <w:rPr/>
     </w:lvl>
     <w:lvl w:ilvl="5">
       <w:start w:val="1"/>
@@ -6623,6 +6679,7 @@
         </w:tabs>
         <w:ind w:start="4680" w:hanging="180"/>
       </w:pPr>
+      <w:rPr/>
     </w:lvl>
     <w:lvl w:ilvl="6">
       <w:start w:val="1"/>
@@ -6635,6 +6692,7 @@
         </w:tabs>
         <w:ind w:start="5400" w:hanging="360"/>
       </w:pPr>
+      <w:rPr/>
     </w:lvl>
     <w:lvl w:ilvl="7">
       <w:start w:val="1"/>
@@ -6647,6 +6705,7 @@
         </w:tabs>
         <w:ind w:start="6120" w:hanging="360"/>
       </w:pPr>
+      <w:rPr/>
     </w:lvl>
     <w:lvl w:ilvl="8">
       <w:start w:val="1"/>
@@ -6659,6 +6718,7 @@
         </w:tabs>
         <w:ind w:start="6840" w:hanging="180"/>
       </w:pPr>
+      <w:rPr/>
     </w:lvl>
   </w:abstractNum>
   <w:abstractNum w:abstractNumId="2">
@@ -6673,6 +6733,7 @@
         </w:tabs>
         <w:ind w:start="720" w:hanging="360"/>
       </w:pPr>
+      <w:rPr/>
     </w:lvl>
     <w:lvl w:ilvl="1">
       <w:start w:val="1"/>
@@ -6685,6 +6746,7 @@
         </w:tabs>
         <w:ind w:start="1440" w:hanging="360"/>
       </w:pPr>
+      <w:rPr/>
     </w:lvl>
     <w:lvl w:ilvl="2">
       <w:start w:val="5"/>
@@ -6710,6 +6772,7 @@
         </w:tabs>
         <w:ind w:start="2880" w:hanging="360"/>
       </w:pPr>
+      <w:rPr/>
     </w:lvl>
     <w:lvl w:ilvl="4">
       <w:start w:val="1"/>
@@ -6722,6 +6785,7 @@
         </w:tabs>
         <w:ind w:start="3600" w:hanging="360"/>
       </w:pPr>
+      <w:rPr/>
     </w:lvl>
     <w:lvl w:ilvl="5">
       <w:start w:val="1"/>
@@ -6734,6 +6798,7 @@
         </w:tabs>
         <w:ind w:start="4320" w:hanging="180"/>
       </w:pPr>
+      <w:rPr/>
     </w:lvl>
     <w:lvl w:ilvl="6">
       <w:start w:val="1"/>
@@ -6746,6 +6811,7 @@
         </w:tabs>
         <w:ind w:start="5040" w:hanging="360"/>
       </w:pPr>
+      <w:rPr/>
     </w:lvl>
     <w:lvl w:ilvl="7">
       <w:start w:val="1"/>
@@ -6758,6 +6824,7 @@
         </w:tabs>
         <w:ind w:start="5760" w:hanging="360"/>
       </w:pPr>
+      <w:rPr/>
     </w:lvl>
     <w:lvl w:ilvl="8">
       <w:start w:val="1"/>
@@ -6770,6 +6837,7 @@
         </w:tabs>
         <w:ind w:start="6480" w:hanging="180"/>
       </w:pPr>
+      <w:rPr/>
     </w:lvl>
   </w:abstractNum>
   <w:abstractNum w:abstractNumId="3">
@@ -6925,14 +6993,18 @@
     <w:qFormat/>
     <w:pPr>
       <w:widowControl/>
+      <w:suppressAutoHyphens w:val="true"/>
       <w:bidi w:val="0"/>
+      <w:spacing w:before="0" w:after="0"/>
+      <w:jc w:val="start"/>
     </w:pPr>
     <w:rPr>
       <w:rFonts w:ascii="Times New Roman" w:hAnsi="Times New Roman" w:eastAsia="Times New Roman" w:cs="Times New Roman"/>
       <w:color w:val="auto"/>
+      <w:kern w:val="0"/>
       <w:sz w:val="24"/>
       <w:szCs w:val="24"/>
-      <w:lang w:val="en-US" w:bidi="ar-SA" w:eastAsia="zh-CN"/>
+      <w:lang w:val="en-US" w:eastAsia="zh-CN" w:bidi="ar-SA"/>
     </w:rPr>
   </w:style>
   <w:style w:type="character" w:styleId="WW8Num2z2">

</xml_diff>